<commit_message>
Dopuna formulara - slika aplikacije i faze
</commit_message>
<xml_diff>
--- a/Formular ideja projekta.docx
+++ b/Formular ideja projekta.docx
@@ -102,8 +102,6 @@
         </w:rPr>
         <w:t>Naziv projekta</w:t>
       </w:r>
-      <w:bookmarkStart w:id="0" w:name="_GoBack"/>
-      <w:bookmarkEnd w:id="0"/>
     </w:p>
     <w:p>
       <w:pPr>
@@ -508,7 +506,57 @@
           <v:shape id="_x0000_s1026" type="#_x0000_t202" style="width:473.25pt;height:324.45pt;mso-left-percent:-10001;mso-top-percent:-10001;mso-position-horizontal:absolute;mso-position-horizontal-relative:char;mso-position-vertical:absolute;mso-position-vertical-relative:line;mso-left-percent:-10001;mso-top-percent:-10001;mso-width-relative:margin;mso-height-relative:margin">
             <v:textbox>
               <w:txbxContent>
-                <w:p/>
+                <w:p>
+                  <w:pPr>
+                    <w:jc w:val="center"/>
+                  </w:pPr>
+                  <w:r>
+                    <w:rPr>
+                      <w:noProof/>
+                    </w:rPr>
+                    <w:drawing>
+                      <wp:inline distT="0" distB="0" distL="0" distR="0">
+                        <wp:extent cx="4427220" cy="4019550"/>
+                        <wp:effectExtent l="0" t="0" r="0" b="0"/>
+                        <wp:docPr id="1" name="Slika 1" descr="Slika na kojoj se prikazuje snimka zaslona&#10;&#10;Opis je automatski generiran"/>
+                        <wp:cNvGraphicFramePr>
+                          <a:graphicFrameLocks xmlns:a="http://schemas.openxmlformats.org/drawingml/2006/main" noChangeAspect="1"/>
+                        </wp:cNvGraphicFramePr>
+                        <a:graphic xmlns:a="http://schemas.openxmlformats.org/drawingml/2006/main">
+                          <a:graphicData uri="http://schemas.openxmlformats.org/drawingml/2006/picture">
+                            <pic:pic xmlns:pic="http://schemas.openxmlformats.org/drawingml/2006/picture">
+                              <pic:nvPicPr>
+                                <pic:cNvPr id="1" name="restly_app.png"/>
+                                <pic:cNvPicPr/>
+                              </pic:nvPicPr>
+                              <pic:blipFill>
+                                <a:blip r:embed="rId6">
+                                  <a:extLst>
+                                    <a:ext uri="{28A0092B-C50C-407E-A947-70E740481C1C}">
+                                      <a14:useLocalDpi xmlns:a14="http://schemas.microsoft.com/office/drawing/2010/main" val="0"/>
+                                    </a:ext>
+                                  </a:extLst>
+                                </a:blip>
+                                <a:stretch>
+                                  <a:fillRect/>
+                                </a:stretch>
+                              </pic:blipFill>
+                              <pic:spPr>
+                                <a:xfrm>
+                                  <a:off x="0" y="0"/>
+                                  <a:ext cx="4427220" cy="4019550"/>
+                                </a:xfrm>
+                                <a:prstGeom prst="rect">
+                                  <a:avLst/>
+                                </a:prstGeom>
+                              </pic:spPr>
+                            </pic:pic>
+                          </a:graphicData>
+                        </a:graphic>
+                      </wp:inline>
+                    </w:drawing>
+                  </w:r>
+                </w:p>
               </w:txbxContent>
             </v:textbox>
             <w10:anchorlock/>
@@ -517,6 +565,9 @@
       </w:r>
     </w:p>
     <w:p/>
+    <w:p/>
+    <w:p/>
+    <w:p/>
     <w:p>
       <w:pPr>
         <w:rPr>
@@ -531,6 +582,7 @@
           <w:bCs/>
           <w:u w:val="single"/>
         </w:rPr>
+        <w:lastRenderedPageBreak/>
         <w:t xml:space="preserve">Faze realizacije projekta </w:t>
       </w:r>
     </w:p>
@@ -572,7 +624,7 @@
     </w:p>
     <w:tbl>
       <w:tblPr>
-        <w:tblStyle w:val="TableGrid"/>
+        <w:tblStyle w:val="Reetkatablice"/>
         <w:tblW w:w="0" w:type="auto"/>
         <w:tblInd w:w="108" w:type="dxa"/>
         <w:tblLook w:val="04A0" w:firstRow="1" w:lastRow="0" w:firstColumn="1" w:lastColumn="0" w:noHBand="0" w:noVBand="1"/>
@@ -652,19 +704,37 @@
           <w:tcPr>
             <w:tcW w:w="2988" w:type="dxa"/>
           </w:tcPr>
-          <w:p/>
-        </w:tc>
-        <w:tc>
-          <w:tcPr>
-            <w:tcW w:w="3096" w:type="dxa"/>
-          </w:tcPr>
-          <w:p/>
-        </w:tc>
-        <w:tc>
-          <w:tcPr>
-            <w:tcW w:w="3096" w:type="dxa"/>
-          </w:tcPr>
-          <w:p/>
+          <w:p>
+            <w:r>
+              <w:t>Dogovor oko ideje, istraživanje sličnih rješenja</w:t>
+            </w:r>
+          </w:p>
+        </w:tc>
+        <w:tc>
+          <w:tcPr>
+            <w:tcW w:w="3096" w:type="dxa"/>
+          </w:tcPr>
+          <w:p>
+            <w:r>
+              <w:t xml:space="preserve">6.3.2020. – </w:t>
+            </w:r>
+            <w:r>
+              <w:t>20.3</w:t>
+            </w:r>
+            <w:r>
+              <w:t>.2020.</w:t>
+            </w:r>
+          </w:p>
+        </w:tc>
+        <w:tc>
+          <w:tcPr>
+            <w:tcW w:w="3096" w:type="dxa"/>
+          </w:tcPr>
+          <w:p>
+            <w:r>
+              <w:t>K.M., F.P, A.T.</w:t>
+            </w:r>
+          </w:p>
         </w:tc>
       </w:tr>
       <w:tr>
@@ -672,19 +742,31 @@
           <w:tcPr>
             <w:tcW w:w="2988" w:type="dxa"/>
           </w:tcPr>
-          <w:p/>
-        </w:tc>
-        <w:tc>
-          <w:tcPr>
-            <w:tcW w:w="3096" w:type="dxa"/>
-          </w:tcPr>
-          <w:p/>
-        </w:tc>
-        <w:tc>
-          <w:tcPr>
-            <w:tcW w:w="3096" w:type="dxa"/>
-          </w:tcPr>
-          <w:p/>
+          <w:p>
+            <w:r>
+              <w:t>Razrada ideje i specifikacija zahtjeva</w:t>
+            </w:r>
+          </w:p>
+        </w:tc>
+        <w:tc>
+          <w:tcPr>
+            <w:tcW w:w="3096" w:type="dxa"/>
+          </w:tcPr>
+          <w:p>
+            <w:r>
+              <w:t>21.3.2020. – 5.4.2020.</w:t>
+            </w:r>
+          </w:p>
+        </w:tc>
+        <w:tc>
+          <w:tcPr>
+            <w:tcW w:w="3096" w:type="dxa"/>
+          </w:tcPr>
+          <w:p>
+            <w:r>
+              <w:t>K.M., F.P., A.T.</w:t>
+            </w:r>
+          </w:p>
         </w:tc>
       </w:tr>
       <w:tr>
@@ -692,19 +774,38 @@
           <w:tcPr>
             <w:tcW w:w="2988" w:type="dxa"/>
           </w:tcPr>
-          <w:p/>
-        </w:tc>
-        <w:tc>
-          <w:tcPr>
-            <w:tcW w:w="3096" w:type="dxa"/>
-          </w:tcPr>
-          <w:p/>
-        </w:tc>
-        <w:tc>
-          <w:tcPr>
-            <w:tcW w:w="3096" w:type="dxa"/>
-          </w:tcPr>
-          <w:p/>
+          <w:p>
+            <w:r>
+              <w:rPr>
+                <w:i/>
+                <w:iCs/>
+              </w:rPr>
+              <w:t xml:space="preserve">Proof of concept </w:t>
+            </w:r>
+            <w:r>
+              <w:t>– implementacija temeljne AR funkcionalnosti</w:t>
+            </w:r>
+          </w:p>
+        </w:tc>
+        <w:tc>
+          <w:tcPr>
+            <w:tcW w:w="3096" w:type="dxa"/>
+          </w:tcPr>
+          <w:p>
+            <w:r>
+              <w:t>30.3.2020. – 2.4.2020.</w:t>
+            </w:r>
+          </w:p>
+        </w:tc>
+        <w:tc>
+          <w:tcPr>
+            <w:tcW w:w="3096" w:type="dxa"/>
+          </w:tcPr>
+          <w:p>
+            <w:r>
+              <w:t>K.M.</w:t>
+            </w:r>
+          </w:p>
         </w:tc>
       </w:tr>
       <w:tr>
@@ -712,19 +813,31 @@
           <w:tcPr>
             <w:tcW w:w="2988" w:type="dxa"/>
           </w:tcPr>
-          <w:p/>
-        </w:tc>
-        <w:tc>
-          <w:tcPr>
-            <w:tcW w:w="3096" w:type="dxa"/>
-          </w:tcPr>
-          <w:p/>
-        </w:tc>
-        <w:tc>
-          <w:tcPr>
-            <w:tcW w:w="3096" w:type="dxa"/>
-          </w:tcPr>
-          <w:p/>
+          <w:p>
+            <w:r>
+              <w:t>Oblikovanje i dizajn korisničkog sučelja, izrada prototipa sučelja</w:t>
+            </w:r>
+          </w:p>
+        </w:tc>
+        <w:tc>
+          <w:tcPr>
+            <w:tcW w:w="3096" w:type="dxa"/>
+          </w:tcPr>
+          <w:p>
+            <w:r>
+              <w:t>30.3.2020. – 8.4.2020.</w:t>
+            </w:r>
+          </w:p>
+        </w:tc>
+        <w:tc>
+          <w:tcPr>
+            <w:tcW w:w="3096" w:type="dxa"/>
+          </w:tcPr>
+          <w:p>
+            <w:r>
+              <w:t>F.P.</w:t>
+            </w:r>
+          </w:p>
         </w:tc>
       </w:tr>
       <w:tr>
@@ -732,19 +845,31 @@
           <w:tcPr>
             <w:tcW w:w="2988" w:type="dxa"/>
           </w:tcPr>
-          <w:p/>
-        </w:tc>
-        <w:tc>
-          <w:tcPr>
-            <w:tcW w:w="3096" w:type="dxa"/>
-          </w:tcPr>
-          <w:p/>
-        </w:tc>
-        <w:tc>
-          <w:tcPr>
-            <w:tcW w:w="3096" w:type="dxa"/>
-          </w:tcPr>
-          <w:p/>
+          <w:p>
+            <w:r>
+              <w:t>Izrada modela baze podataka</w:t>
+            </w:r>
+          </w:p>
+        </w:tc>
+        <w:tc>
+          <w:tcPr>
+            <w:tcW w:w="3096" w:type="dxa"/>
+          </w:tcPr>
+          <w:p>
+            <w:r>
+              <w:t>6.4.2020. – 8.4.2020.</w:t>
+            </w:r>
+          </w:p>
+        </w:tc>
+        <w:tc>
+          <w:tcPr>
+            <w:tcW w:w="3096" w:type="dxa"/>
+          </w:tcPr>
+          <w:p>
+            <w:r>
+              <w:t>A.T.</w:t>
+            </w:r>
+          </w:p>
         </w:tc>
       </w:tr>
       <w:tr>
@@ -752,19 +877,31 @@
           <w:tcPr>
             <w:tcW w:w="2988" w:type="dxa"/>
           </w:tcPr>
-          <w:p/>
-        </w:tc>
-        <w:tc>
-          <w:tcPr>
-            <w:tcW w:w="3096" w:type="dxa"/>
-          </w:tcPr>
-          <w:p/>
-        </w:tc>
-        <w:tc>
-          <w:tcPr>
-            <w:tcW w:w="3096" w:type="dxa"/>
-          </w:tcPr>
-          <w:p/>
+          <w:p>
+            <w:r>
+              <w:t>Implementacija baze podataka</w:t>
+            </w:r>
+          </w:p>
+        </w:tc>
+        <w:tc>
+          <w:tcPr>
+            <w:tcW w:w="3096" w:type="dxa"/>
+          </w:tcPr>
+          <w:p>
+            <w:r>
+              <w:t>9.4.2020. – 10.4.2020.</w:t>
+            </w:r>
+          </w:p>
+        </w:tc>
+        <w:tc>
+          <w:tcPr>
+            <w:tcW w:w="3096" w:type="dxa"/>
+          </w:tcPr>
+          <w:p>
+            <w:r>
+              <w:t>K.M., F.P., A.T.</w:t>
+            </w:r>
+          </w:p>
         </w:tc>
       </w:tr>
       <w:tr>
@@ -772,19 +909,31 @@
           <w:tcPr>
             <w:tcW w:w="2988" w:type="dxa"/>
           </w:tcPr>
-          <w:p/>
-        </w:tc>
-        <w:tc>
-          <w:tcPr>
-            <w:tcW w:w="3096" w:type="dxa"/>
-          </w:tcPr>
-          <w:p/>
-        </w:tc>
-        <w:tc>
-          <w:tcPr>
-            <w:tcW w:w="3096" w:type="dxa"/>
-          </w:tcPr>
-          <w:p/>
+          <w:p>
+            <w:r>
+              <w:t>Razvoj aplikacije – ekran dobrodošlice</w:t>
+            </w:r>
+          </w:p>
+        </w:tc>
+        <w:tc>
+          <w:tcPr>
+            <w:tcW w:w="3096" w:type="dxa"/>
+          </w:tcPr>
+          <w:p>
+            <w:r>
+              <w:t>11.4.2020. – 13.4.2020.</w:t>
+            </w:r>
+          </w:p>
+        </w:tc>
+        <w:tc>
+          <w:tcPr>
+            <w:tcW w:w="3096" w:type="dxa"/>
+          </w:tcPr>
+          <w:p>
+            <w:r>
+              <w:t>F.P., A.T.</w:t>
+            </w:r>
+          </w:p>
         </w:tc>
       </w:tr>
       <w:tr>
@@ -792,19 +941,38 @@
           <w:tcPr>
             <w:tcW w:w="2988" w:type="dxa"/>
           </w:tcPr>
-          <w:p/>
-        </w:tc>
-        <w:tc>
-          <w:tcPr>
-            <w:tcW w:w="3096" w:type="dxa"/>
-          </w:tcPr>
-          <w:p/>
-        </w:tc>
-        <w:tc>
-          <w:tcPr>
-            <w:tcW w:w="3096" w:type="dxa"/>
-          </w:tcPr>
-          <w:p/>
+          <w:p>
+            <w:r>
+              <w:t xml:space="preserve">Razvoj aplikacije – početni </w:t>
+            </w:r>
+            <w:r>
+              <w:rPr>
+                <w:i/>
+                <w:iCs/>
+              </w:rPr>
+              <w:t>activity</w:t>
+            </w:r>
+          </w:p>
+        </w:tc>
+        <w:tc>
+          <w:tcPr>
+            <w:tcW w:w="3096" w:type="dxa"/>
+          </w:tcPr>
+          <w:p>
+            <w:r>
+              <w:t>14.4.2020. – 19.4.2020.</w:t>
+            </w:r>
+          </w:p>
+        </w:tc>
+        <w:tc>
+          <w:tcPr>
+            <w:tcW w:w="3096" w:type="dxa"/>
+          </w:tcPr>
+          <w:p>
+            <w:r>
+              <w:t>F.P., A.T.</w:t>
+            </w:r>
+          </w:p>
         </w:tc>
       </w:tr>
       <w:tr>
@@ -812,19 +980,38 @@
           <w:tcPr>
             <w:tcW w:w="2988" w:type="dxa"/>
           </w:tcPr>
-          <w:p/>
-        </w:tc>
-        <w:tc>
-          <w:tcPr>
-            <w:tcW w:w="3096" w:type="dxa"/>
-          </w:tcPr>
-          <w:p/>
-        </w:tc>
-        <w:tc>
-          <w:tcPr>
-            <w:tcW w:w="3096" w:type="dxa"/>
-          </w:tcPr>
-          <w:p/>
+          <w:p>
+            <w:r>
+              <w:t xml:space="preserve">Razvoj aplikacije – „Zdravlje“ </w:t>
+            </w:r>
+            <w:r>
+              <w:rPr>
+                <w:i/>
+                <w:iCs/>
+              </w:rPr>
+              <w:t>acitivity</w:t>
+            </w:r>
+          </w:p>
+        </w:tc>
+        <w:tc>
+          <w:tcPr>
+            <w:tcW w:w="3096" w:type="dxa"/>
+          </w:tcPr>
+          <w:p>
+            <w:r>
+              <w:t>14.4.2020. – 19.4.2020.</w:t>
+            </w:r>
+          </w:p>
+        </w:tc>
+        <w:tc>
+          <w:tcPr>
+            <w:tcW w:w="3096" w:type="dxa"/>
+          </w:tcPr>
+          <w:p>
+            <w:r>
+              <w:t>K.M.</w:t>
+            </w:r>
+          </w:p>
         </w:tc>
       </w:tr>
       <w:tr>
@@ -832,19 +1019,41 @@
           <w:tcPr>
             <w:tcW w:w="2988" w:type="dxa"/>
           </w:tcPr>
-          <w:p/>
-        </w:tc>
-        <w:tc>
-          <w:tcPr>
-            <w:tcW w:w="3096" w:type="dxa"/>
-          </w:tcPr>
-          <w:p/>
-        </w:tc>
-        <w:tc>
-          <w:tcPr>
-            <w:tcW w:w="3096" w:type="dxa"/>
-          </w:tcPr>
-          <w:p/>
+          <w:p>
+            <w:r>
+              <w:t xml:space="preserve">Razvoj aplikacije – funkcionalnosti </w:t>
+            </w:r>
+            <w:r>
+              <w:rPr>
+                <w:i/>
+                <w:iCs/>
+              </w:rPr>
+              <w:t>timera</w:t>
+            </w:r>
+            <w:r>
+              <w:t xml:space="preserve"> i praćenja aktivnosti</w:t>
+            </w:r>
+          </w:p>
+        </w:tc>
+        <w:tc>
+          <w:tcPr>
+            <w:tcW w:w="3096" w:type="dxa"/>
+          </w:tcPr>
+          <w:p>
+            <w:r>
+              <w:t>20.4.2020. – 5.5.2020.</w:t>
+            </w:r>
+          </w:p>
+        </w:tc>
+        <w:tc>
+          <w:tcPr>
+            <w:tcW w:w="3096" w:type="dxa"/>
+          </w:tcPr>
+          <w:p>
+            <w:r>
+              <w:t>K.M., F.P., A.T.</w:t>
+            </w:r>
+          </w:p>
         </w:tc>
       </w:tr>
       <w:tr>
@@ -852,19 +1061,31 @@
           <w:tcPr>
             <w:tcW w:w="2988" w:type="dxa"/>
           </w:tcPr>
-          <w:p/>
-        </w:tc>
-        <w:tc>
-          <w:tcPr>
-            <w:tcW w:w="3096" w:type="dxa"/>
-          </w:tcPr>
-          <w:p/>
-        </w:tc>
-        <w:tc>
-          <w:tcPr>
-            <w:tcW w:w="3096" w:type="dxa"/>
-          </w:tcPr>
-          <w:p/>
+          <w:p>
+            <w:r>
+              <w:t>Razvoj aplikacije – implementacija AR vježbi</w:t>
+            </w:r>
+          </w:p>
+        </w:tc>
+        <w:tc>
+          <w:tcPr>
+            <w:tcW w:w="3096" w:type="dxa"/>
+          </w:tcPr>
+          <w:p>
+            <w:r>
+              <w:t>6.5.2020. – 19.5.2020.</w:t>
+            </w:r>
+          </w:p>
+        </w:tc>
+        <w:tc>
+          <w:tcPr>
+            <w:tcW w:w="3096" w:type="dxa"/>
+          </w:tcPr>
+          <w:p>
+            <w:r>
+              <w:t>K.M., F.P., A.T</w:t>
+            </w:r>
+          </w:p>
         </w:tc>
       </w:tr>
       <w:tr>
@@ -872,19 +1093,31 @@
           <w:tcPr>
             <w:tcW w:w="2988" w:type="dxa"/>
           </w:tcPr>
-          <w:p/>
-        </w:tc>
-        <w:tc>
-          <w:tcPr>
-            <w:tcW w:w="3096" w:type="dxa"/>
-          </w:tcPr>
-          <w:p/>
-        </w:tc>
-        <w:tc>
-          <w:tcPr>
-            <w:tcW w:w="3096" w:type="dxa"/>
-          </w:tcPr>
-          <w:p/>
+          <w:p>
+            <w:r>
+              <w:t>Razvoj aplikacije – implementacija ostalih funkcionalnosti (postavke, savjeti)</w:t>
+            </w:r>
+          </w:p>
+        </w:tc>
+        <w:tc>
+          <w:tcPr>
+            <w:tcW w:w="3096" w:type="dxa"/>
+          </w:tcPr>
+          <w:p>
+            <w:r>
+              <w:t>20.5.2020. – 24.5.2020.</w:t>
+            </w:r>
+          </w:p>
+        </w:tc>
+        <w:tc>
+          <w:tcPr>
+            <w:tcW w:w="3096" w:type="dxa"/>
+          </w:tcPr>
+          <w:p>
+            <w:r>
+              <w:t>K.M., F.P., A.T.</w:t>
+            </w:r>
+          </w:p>
         </w:tc>
       </w:tr>
       <w:tr>
@@ -892,19 +1125,31 @@
           <w:tcPr>
             <w:tcW w:w="2988" w:type="dxa"/>
           </w:tcPr>
-          <w:p/>
-        </w:tc>
-        <w:tc>
-          <w:tcPr>
-            <w:tcW w:w="3096" w:type="dxa"/>
-          </w:tcPr>
-          <w:p/>
-        </w:tc>
-        <w:tc>
-          <w:tcPr>
-            <w:tcW w:w="3096" w:type="dxa"/>
-          </w:tcPr>
-          <w:p/>
+          <w:p>
+            <w:r>
+              <w:t>Dorada aplikacije (po potrebi)</w:t>
+            </w:r>
+          </w:p>
+        </w:tc>
+        <w:tc>
+          <w:tcPr>
+            <w:tcW w:w="3096" w:type="dxa"/>
+          </w:tcPr>
+          <w:p>
+            <w:r>
+              <w:t>25.5.2020. – 2.6.2020.</w:t>
+            </w:r>
+          </w:p>
+        </w:tc>
+        <w:tc>
+          <w:tcPr>
+            <w:tcW w:w="3096" w:type="dxa"/>
+          </w:tcPr>
+          <w:p>
+            <w:r>
+              <w:t>K.M., F.P., A.T.</w:t>
+            </w:r>
+          </w:p>
         </w:tc>
       </w:tr>
       <w:tr>
@@ -912,19 +1157,44 @@
           <w:tcPr>
             <w:tcW w:w="2988" w:type="dxa"/>
           </w:tcPr>
-          <w:p/>
-        </w:tc>
-        <w:tc>
-          <w:tcPr>
-            <w:tcW w:w="3096" w:type="dxa"/>
-          </w:tcPr>
-          <w:p/>
-        </w:tc>
-        <w:tc>
-          <w:tcPr>
-            <w:tcW w:w="3096" w:type="dxa"/>
-          </w:tcPr>
-          <w:p/>
+          <w:p>
+            <w:r>
+              <w:t>Testiranje aplikacije i otklanjanje</w:t>
+            </w:r>
+            <w:r>
+              <w:t xml:space="preserve"> mogućih</w:t>
+            </w:r>
+            <w:r>
+              <w:t xml:space="preserve"> </w:t>
+            </w:r>
+            <w:r>
+              <w:rPr>
+                <w:i/>
+                <w:iCs/>
+              </w:rPr>
+              <w:t>bugova</w:t>
+            </w:r>
+          </w:p>
+        </w:tc>
+        <w:tc>
+          <w:tcPr>
+            <w:tcW w:w="3096" w:type="dxa"/>
+          </w:tcPr>
+          <w:p>
+            <w:r>
+              <w:t>25.5.2020. – 8.6.2020.</w:t>
+            </w:r>
+          </w:p>
+        </w:tc>
+        <w:tc>
+          <w:tcPr>
+            <w:tcW w:w="3096" w:type="dxa"/>
+          </w:tcPr>
+          <w:p>
+            <w:r>
+              <w:t>K.M., F.P., A.T.</w:t>
+            </w:r>
+          </w:p>
         </w:tc>
       </w:tr>
       <w:tr>
@@ -1049,6 +1319,10 @@
       </w:tr>
     </w:tbl>
     <w:p/>
+    <w:p/>
+    <w:p/>
+    <w:p/>
+    <w:p/>
     <w:p>
       <w:pPr>
         <w:rPr>
@@ -1063,6 +1337,7 @@
           <w:bCs/>
           <w:u w:val="single"/>
         </w:rPr>
+        <w:lastRenderedPageBreak/>
         <w:t>Procjena utrošenog vremena</w:t>
       </w:r>
     </w:p>
@@ -1104,7 +1379,7 @@
     </w:p>
     <w:tbl>
       <w:tblPr>
-        <w:tblStyle w:val="TableGrid"/>
+        <w:tblStyle w:val="Reetkatablice"/>
         <w:tblW w:w="0" w:type="auto"/>
         <w:tblInd w:w="108" w:type="dxa"/>
         <w:tblLook w:val="04A0" w:firstRow="1" w:lastRow="0" w:firstColumn="1" w:lastColumn="0" w:noHBand="0" w:noVBand="1"/>
@@ -1287,7 +1562,7 @@
     </w:p>
     <w:tbl>
       <w:tblPr>
-        <w:tblStyle w:val="TableGrid"/>
+        <w:tblStyle w:val="Reetkatablice"/>
         <w:tblW w:w="0" w:type="auto"/>
         <w:tblInd w:w="108" w:type="dxa"/>
         <w:tblLook w:val="04A0" w:firstRow="1" w:lastRow="0" w:firstColumn="1" w:lastColumn="0" w:noHBand="0" w:noVBand="1"/>
@@ -1389,13 +1664,23 @@
           <w:tcPr>
             <w:tcW w:w="4536" w:type="dxa"/>
           </w:tcPr>
-          <w:p/>
+          <w:p>
+            <w:r>
+              <w:t>Nedostatak organizacije među članovima tima</w:t>
+            </w:r>
+          </w:p>
         </w:tc>
         <w:tc>
           <w:tcPr>
             <w:tcW w:w="4644" w:type="dxa"/>
           </w:tcPr>
-          <w:p/>
+          <w:p>
+            <w:r>
+              <w:t>Redovita komunikacija članova. Održavanje tjednih (online) sastanaka o napretku rada.</w:t>
+            </w:r>
+            <w:bookmarkStart w:id="0" w:name="_GoBack"/>
+            <w:bookmarkEnd w:id="0"/>
+          </w:p>
         </w:tc>
       </w:tr>
       <w:tr>
@@ -1436,7 +1721,7 @@
       </w:pPr>
     </w:p>
     <w:sectPr>
-      <w:footerReference w:type="default" r:id="rId6"/>
+      <w:footerReference w:type="default" r:id="rId7"/>
       <w:pgSz w:w="11906" w:h="16838"/>
       <w:pgMar w:top="1417" w:right="1417" w:bottom="1417" w:left="1417" w:header="708" w:footer="708" w:gutter="0"/>
       <w:cols w:space="708"/>
@@ -1485,7 +1770,7 @@
     <w:sdtContent>
       <w:p>
         <w:pPr>
-          <w:pStyle w:val="Footer"/>
+          <w:pStyle w:val="Podnoje"/>
           <w:jc w:val="right"/>
         </w:pPr>
         <w:r>
@@ -1514,7 +1799,7 @@
   </w:sdt>
   <w:p>
     <w:pPr>
-      <w:pStyle w:val="Footer"/>
+      <w:pStyle w:val="Podnoje"/>
     </w:pPr>
   </w:p>
 </w:ftr>
@@ -1945,13 +2230,13 @@
     <w:qFormat/>
     <w:rsid w:val="00AD4424"/>
   </w:style>
-  <w:style w:type="character" w:default="1" w:styleId="DefaultParagraphFont">
+  <w:style w:type="character" w:default="1" w:styleId="Zadanifontodlomka">
     <w:name w:val="Default Paragraph Font"/>
     <w:uiPriority w:val="1"/>
     <w:semiHidden/>
     <w:unhideWhenUsed/>
   </w:style>
-  <w:style w:type="table" w:default="1" w:styleId="TableNormal">
+  <w:style w:type="table" w:default="1" w:styleId="Obinatablica">
     <w:name w:val="Normal Table"/>
     <w:uiPriority w:val="99"/>
     <w:semiHidden/>
@@ -1966,16 +2251,16 @@
       </w:tblCellMar>
     </w:tblPr>
   </w:style>
-  <w:style w:type="numbering" w:default="1" w:styleId="NoList">
+  <w:style w:type="numbering" w:default="1" w:styleId="Bezpopisa">
     <w:name w:val="No List"/>
     <w:uiPriority w:val="99"/>
     <w:semiHidden/>
     <w:unhideWhenUsed/>
   </w:style>
-  <w:style w:type="paragraph" w:styleId="BalloonText">
+  <w:style w:type="paragraph" w:styleId="Tekstbalonia">
     <w:name w:val="Balloon Text"/>
     <w:basedOn w:val="Normal"/>
-    <w:link w:val="BalloonTextChar"/>
+    <w:link w:val="TekstbaloniaChar"/>
     <w:uiPriority w:val="99"/>
     <w:semiHidden/>
     <w:unhideWhenUsed/>
@@ -1989,10 +2274,10 @@
       <w:szCs w:val="16"/>
     </w:rPr>
   </w:style>
-  <w:style w:type="character" w:customStyle="1" w:styleId="BalloonTextChar">
-    <w:name w:val="Balloon Text Char"/>
-    <w:basedOn w:val="DefaultParagraphFont"/>
-    <w:link w:val="BalloonText"/>
+  <w:style w:type="character" w:customStyle="1" w:styleId="TekstbaloniaChar">
+    <w:name w:val="Tekst balončića Char"/>
+    <w:basedOn w:val="Zadanifontodlomka"/>
+    <w:link w:val="Tekstbalonia"/>
     <w:uiPriority w:val="99"/>
     <w:semiHidden/>
     <w:rsid w:val="00AD4424"/>
@@ -2002,9 +2287,9 @@
       <w:szCs w:val="16"/>
     </w:rPr>
   </w:style>
-  <w:style w:type="table" w:styleId="TableGrid">
+  <w:style w:type="table" w:styleId="Reetkatablice">
     <w:name w:val="Table Grid"/>
-    <w:basedOn w:val="TableNormal"/>
+    <w:basedOn w:val="Obinatablica"/>
     <w:uiPriority w:val="59"/>
     <w:rsid w:val="00AD4424"/>
     <w:pPr>
@@ -2021,10 +2306,10 @@
       </w:tblBorders>
     </w:tblPr>
   </w:style>
-  <w:style w:type="paragraph" w:styleId="Header">
+  <w:style w:type="paragraph" w:styleId="Zaglavlje">
     <w:name w:val="header"/>
     <w:basedOn w:val="Normal"/>
-    <w:link w:val="HeaderChar"/>
+    <w:link w:val="ZaglavljeChar"/>
     <w:uiPriority w:val="99"/>
     <w:semiHidden/>
     <w:unhideWhenUsed/>
@@ -2037,18 +2322,18 @@
       <w:spacing w:after="0" w:line="240" w:lineRule="auto"/>
     </w:pPr>
   </w:style>
-  <w:style w:type="character" w:customStyle="1" w:styleId="HeaderChar">
-    <w:name w:val="Header Char"/>
-    <w:basedOn w:val="DefaultParagraphFont"/>
-    <w:link w:val="Header"/>
+  <w:style w:type="character" w:customStyle="1" w:styleId="ZaglavljeChar">
+    <w:name w:val="Zaglavlje Char"/>
+    <w:basedOn w:val="Zadanifontodlomka"/>
+    <w:link w:val="Zaglavlje"/>
     <w:uiPriority w:val="99"/>
     <w:semiHidden/>
     <w:rsid w:val="00C90B1E"/>
   </w:style>
-  <w:style w:type="paragraph" w:styleId="Footer">
+  <w:style w:type="paragraph" w:styleId="Podnoje">
     <w:name w:val="footer"/>
     <w:basedOn w:val="Normal"/>
-    <w:link w:val="FooterChar"/>
+    <w:link w:val="PodnojeChar"/>
     <w:uiPriority w:val="99"/>
     <w:unhideWhenUsed/>
     <w:rsid w:val="00C90B1E"/>
@@ -2060,10 +2345,10 @@
       <w:spacing w:after="0" w:line="240" w:lineRule="auto"/>
     </w:pPr>
   </w:style>
-  <w:style w:type="character" w:customStyle="1" w:styleId="FooterChar">
-    <w:name w:val="Footer Char"/>
-    <w:basedOn w:val="DefaultParagraphFont"/>
-    <w:link w:val="Footer"/>
+  <w:style w:type="character" w:customStyle="1" w:styleId="PodnojeChar">
+    <w:name w:val="Podnožje Char"/>
+    <w:basedOn w:val="Zadanifontodlomka"/>
+    <w:link w:val="Podnoje"/>
     <w:uiPriority w:val="99"/>
     <w:rsid w:val="00C90B1E"/>
   </w:style>

</xml_diff>